<commit_message>
Update de archivo principal, resolucion parcial.
</commit_message>
<xml_diff>
--- a/USB_Lenguage_Programation/Parcial_1/Resolucion_Parcial1_JuniorLara.docx
+++ b/USB_Lenguage_Programation/Parcial_1/Resolucion_Parcial1_JuniorLara.docx
@@ -4558,7 +4558,7 @@
             <w:sz w:val="24"/>
             <w:szCs w:val="24"/>
           </w:rPr>
-          <w:t>https://github.com/JMLTUnderCode/Programming/blob/main/USB_Lenguage_Programation/Parcial_1/Pregunta_1_b_i_respuesta.js</w:t>
+          <w:t>https://github.com/JMLTUnderCode/Programming/blob/main/USB_Lenguage_Programation/Parcial_1/Source_Pregunta1/Pregunta_1_b_i_respuesta.js</w:t>
         </w:r>
       </w:hyperlink>
     </w:p>
@@ -4749,7 +4749,7 @@
             <w:sz w:val="24"/>
             <w:szCs w:val="24"/>
           </w:rPr>
-          <w:t>https://github.com/JMLTUnderCode/Programming/blob/main/USB_Lenguage_Programation/Parcial_1/Pregunta_1_b_ii_respuesta.js</w:t>
+          <w:t>https://github.com/JMLTUnderCode/Programming/blob/main/USB_Lenguage_Programation/Parcial_1/Source_Pregunta1/Pregunta_1_b_ii_respuesta.js</w:t>
         </w:r>
       </w:hyperlink>
     </w:p>
@@ -7119,6 +7119,623 @@
           <w:szCs w:val="24"/>
         </w:rPr>
       </w:pPr>
+      <w:r>
+        <w:rPr>
+          <w:rFonts w:ascii="Georgia" w:hAnsi="Georgia"/>
+          <w:sz w:val="24"/>
+          <w:szCs w:val="24"/>
+        </w:rPr>
+        <w:t>Se escoge</w:t>
+      </w:r>
+      <w:r>
+        <w:rPr>
+          <w:rFonts w:ascii="Georgia" w:hAnsi="Georgia"/>
+          <w:sz w:val="24"/>
+          <w:szCs w:val="24"/>
+        </w:rPr>
+        <w:t xml:space="preserve"> C++</w:t>
+      </w:r>
+      <w:r>
+        <w:rPr>
+          <w:rFonts w:ascii="Georgia" w:hAnsi="Georgia"/>
+          <w:sz w:val="24"/>
+          <w:szCs w:val="24"/>
+        </w:rPr>
+        <w:t xml:space="preserve"> como lenguaje</w:t>
+      </w:r>
+      <w:r>
+        <w:rPr>
+          <w:rFonts w:ascii="Georgia" w:hAnsi="Georgia"/>
+          <w:sz w:val="24"/>
+          <w:szCs w:val="24"/>
+        </w:rPr>
+        <w:t>. Particularmente en C++ para crear una librería debemos seguir los siguientes pasos.</w:t>
+      </w:r>
+    </w:p>
+    <w:p>
+      <w:pPr>
+        <w:pStyle w:val="Prrafodelista"/>
+        <w:numPr>
+          <w:ilvl w:val="0"/>
+          <w:numId w:val="10"/>
+        </w:numPr>
+        <w:jc w:val="both"/>
+        <w:rPr>
+          <w:rFonts w:ascii="Georgia" w:hAnsi="Georgia"/>
+          <w:sz w:val="24"/>
+          <w:szCs w:val="24"/>
+        </w:rPr>
+      </w:pPr>
+      <w:r>
+        <w:rPr>
+          <w:rFonts w:ascii="Georgia" w:hAnsi="Georgia"/>
+          <w:sz w:val="24"/>
+          <w:szCs w:val="24"/>
+        </w:rPr>
+        <w:t xml:space="preserve">Crear un </w:t>
+      </w:r>
+      <w:proofErr w:type="spellStart"/>
+      <w:proofErr w:type="gramStart"/>
+      <w:r>
+        <w:rPr>
+          <w:rFonts w:ascii="Georgia" w:hAnsi="Georgia"/>
+          <w:sz w:val="24"/>
+          <w:szCs w:val="24"/>
+        </w:rPr>
+        <w:t>Header</w:t>
+      </w:r>
+      <w:proofErr w:type="spellEnd"/>
+      <w:r>
+        <w:rPr>
+          <w:rFonts w:ascii="Georgia" w:hAnsi="Georgia"/>
+          <w:sz w:val="24"/>
+          <w:szCs w:val="24"/>
+        </w:rPr>
+        <w:t>(</w:t>
+      </w:r>
+      <w:proofErr w:type="gramEnd"/>
+      <w:r>
+        <w:rPr>
+          <w:rFonts w:ascii="Georgia" w:hAnsi="Georgia"/>
+          <w:sz w:val="24"/>
+          <w:szCs w:val="24"/>
+        </w:rPr>
+        <w:t xml:space="preserve">archivo de cabecera con el nombre de la </w:t>
+      </w:r>
+      <w:r>
+        <w:rPr>
+          <w:rFonts w:ascii="Georgia" w:hAnsi="Georgia"/>
+          <w:sz w:val="24"/>
+          <w:szCs w:val="24"/>
+        </w:rPr>
+        <w:t>librería</w:t>
+      </w:r>
+      <w:r>
+        <w:rPr>
+          <w:rFonts w:ascii="Georgia" w:hAnsi="Georgia"/>
+          <w:sz w:val="24"/>
+          <w:szCs w:val="24"/>
+        </w:rPr>
+        <w:t>) eso se conocen como archivos “.h” que en su interior tendrá las definiciones de la clase Vector3D en este caso y las predefiniciones de las sobrecargas (sin el cuerpo).</w:t>
+      </w:r>
+    </w:p>
+    <w:p>
+      <w:pPr>
+        <w:pStyle w:val="Prrafodelista"/>
+        <w:ind w:left="1068"/>
+        <w:jc w:val="both"/>
+        <w:rPr>
+          <w:rFonts w:ascii="Georgia" w:hAnsi="Georgia"/>
+          <w:sz w:val="24"/>
+          <w:szCs w:val="24"/>
+        </w:rPr>
+      </w:pPr>
+      <w:hyperlink r:id="rId48" w:history="1">
+        <w:r>
+          <w:rPr>
+            <w:rStyle w:val="Hipervnculo"/>
+            <w:rFonts w:ascii="Georgia" w:hAnsi="Georgia"/>
+            <w:sz w:val="24"/>
+            <w:szCs w:val="24"/>
+          </w:rPr>
+          <w:t>https://github.com/JMLTUnderCode/Programming/blob/main/USB_Lenguage_Programation/Parcial_1/Source_Pregunta4/vector3D.h</w:t>
+        </w:r>
+      </w:hyperlink>
+    </w:p>
+    <w:p>
+      <w:pPr>
+        <w:pStyle w:val="Prrafodelista"/>
+        <w:ind w:left="1068"/>
+        <w:jc w:val="both"/>
+        <w:rPr>
+          <w:rFonts w:ascii="Georgia" w:hAnsi="Georgia"/>
+          <w:sz w:val="24"/>
+          <w:szCs w:val="24"/>
+        </w:rPr>
+      </w:pPr>
+    </w:p>
+    <w:p>
+      <w:pPr>
+        <w:pStyle w:val="Prrafodelista"/>
+        <w:numPr>
+          <w:ilvl w:val="0"/>
+          <w:numId w:val="10"/>
+        </w:numPr>
+        <w:jc w:val="both"/>
+        <w:rPr>
+          <w:rFonts w:ascii="Georgia" w:hAnsi="Georgia"/>
+          <w:sz w:val="24"/>
+          <w:szCs w:val="24"/>
+        </w:rPr>
+      </w:pPr>
+      <w:r>
+        <w:rPr>
+          <w:rFonts w:ascii="Georgia" w:hAnsi="Georgia"/>
+          <w:sz w:val="24"/>
+          <w:szCs w:val="24"/>
+        </w:rPr>
+        <w:t>Crear un archivo .</w:t>
+      </w:r>
+      <w:proofErr w:type="spellStart"/>
+      <w:r>
+        <w:rPr>
+          <w:rFonts w:ascii="Georgia" w:hAnsi="Georgia"/>
+          <w:sz w:val="24"/>
+          <w:szCs w:val="24"/>
+        </w:rPr>
+        <w:t>cpp</w:t>
+      </w:r>
+      <w:proofErr w:type="spellEnd"/>
+      <w:r>
+        <w:rPr>
+          <w:rFonts w:ascii="Georgia" w:hAnsi="Georgia"/>
+          <w:sz w:val="24"/>
+          <w:szCs w:val="24"/>
+        </w:rPr>
+        <w:t xml:space="preserve"> que </w:t>
+      </w:r>
+      <w:r>
+        <w:rPr>
+          <w:rFonts w:ascii="Georgia" w:hAnsi="Georgia"/>
+          <w:sz w:val="24"/>
+          <w:szCs w:val="24"/>
+        </w:rPr>
+        <w:t>tendrá</w:t>
+      </w:r>
+      <w:r>
+        <w:rPr>
+          <w:rFonts w:ascii="Georgia" w:hAnsi="Georgia"/>
+          <w:sz w:val="24"/>
+          <w:szCs w:val="24"/>
+        </w:rPr>
+        <w:t xml:space="preserve"> de inicio la </w:t>
+      </w:r>
+      <w:r>
+        <w:rPr>
+          <w:rFonts w:ascii="Georgia" w:hAnsi="Georgia"/>
+          <w:sz w:val="24"/>
+          <w:szCs w:val="24"/>
+        </w:rPr>
+        <w:t>inclusión</w:t>
+      </w:r>
+      <w:r>
+        <w:rPr>
+          <w:rFonts w:ascii="Georgia" w:hAnsi="Georgia"/>
+          <w:sz w:val="24"/>
+          <w:szCs w:val="24"/>
+        </w:rPr>
+        <w:t xml:space="preserve"> del archivo cabecera .h, es decir &lt;&lt;#include “vector3D.h”&gt;&gt; y posteriormente el cuerpo de las predefiniciones de las sobrecargas de operadores</w:t>
+      </w:r>
+      <w:r>
+        <w:rPr>
+          <w:rFonts w:ascii="Georgia" w:hAnsi="Georgia"/>
+          <w:sz w:val="24"/>
+          <w:szCs w:val="24"/>
+        </w:rPr>
+        <w:t>.</w:t>
+      </w:r>
+    </w:p>
+    <w:p>
+      <w:pPr>
+        <w:pStyle w:val="Prrafodelista"/>
+        <w:ind w:left="1068"/>
+        <w:jc w:val="both"/>
+        <w:rPr>
+          <w:rFonts w:ascii="Georgia" w:hAnsi="Georgia"/>
+          <w:sz w:val="24"/>
+          <w:szCs w:val="24"/>
+        </w:rPr>
+      </w:pPr>
+      <w:hyperlink r:id="rId49" w:history="1">
+        <w:r>
+          <w:rPr>
+            <w:rStyle w:val="Hipervnculo"/>
+            <w:rFonts w:ascii="Georgia" w:hAnsi="Georgia"/>
+            <w:sz w:val="24"/>
+            <w:szCs w:val="24"/>
+          </w:rPr>
+          <w:t>https://github.com/JMLTUnderCode/Programming/blob/main/USB_Lenguage_Programation/Parcial_1/Source_Pregunta4/vector3D.cpp</w:t>
+        </w:r>
+      </w:hyperlink>
+    </w:p>
+    <w:p>
+      <w:pPr>
+        <w:pStyle w:val="Prrafodelista"/>
+        <w:ind w:left="1068"/>
+        <w:jc w:val="both"/>
+        <w:rPr>
+          <w:rFonts w:ascii="Georgia" w:hAnsi="Georgia"/>
+          <w:sz w:val="24"/>
+          <w:szCs w:val="24"/>
+        </w:rPr>
+      </w:pPr>
+    </w:p>
+    <w:p>
+      <w:pPr>
+        <w:pStyle w:val="Prrafodelista"/>
+        <w:numPr>
+          <w:ilvl w:val="0"/>
+          <w:numId w:val="10"/>
+        </w:numPr>
+        <w:jc w:val="both"/>
+        <w:rPr>
+          <w:rFonts w:ascii="Georgia" w:hAnsi="Georgia"/>
+          <w:sz w:val="24"/>
+          <w:szCs w:val="24"/>
+        </w:rPr>
+      </w:pPr>
+      <w:r>
+        <w:rPr>
+          <w:rFonts w:ascii="Georgia" w:hAnsi="Georgia"/>
+          <w:sz w:val="24"/>
+          <w:szCs w:val="24"/>
+        </w:rPr>
+        <w:t xml:space="preserve">Luego </w:t>
+      </w:r>
+      <w:r>
+        <w:rPr>
+          <w:rFonts w:ascii="Georgia" w:hAnsi="Georgia"/>
+          <w:sz w:val="24"/>
+          <w:szCs w:val="24"/>
+        </w:rPr>
+        <w:t>ejecutamos</w:t>
+      </w:r>
+      <w:r>
+        <w:rPr>
+          <w:rFonts w:ascii="Georgia" w:hAnsi="Georgia"/>
+          <w:sz w:val="24"/>
+          <w:szCs w:val="24"/>
+        </w:rPr>
+        <w:t xml:space="preserve"> comando &lt;&lt;g++ -c vector3D.cpp&gt;&gt; </w:t>
+      </w:r>
+      <w:r>
+        <w:rPr>
+          <w:rFonts w:ascii="Georgia" w:hAnsi="Georgia"/>
+          <w:sz w:val="24"/>
+          <w:szCs w:val="24"/>
+        </w:rPr>
+        <w:t>en consola, generando un archivo de tipo objeto con extensión “vector3D.o”, ya en este punto la librería esta creada y lista para usarse en cualquier archivo .</w:t>
+      </w:r>
+      <w:proofErr w:type="spellStart"/>
+      <w:r>
+        <w:rPr>
+          <w:rFonts w:ascii="Georgia" w:hAnsi="Georgia"/>
+          <w:sz w:val="24"/>
+          <w:szCs w:val="24"/>
+        </w:rPr>
+        <w:t>cpp</w:t>
+      </w:r>
+      <w:proofErr w:type="spellEnd"/>
+      <w:r>
+        <w:rPr>
+          <w:rFonts w:ascii="Georgia" w:hAnsi="Georgia"/>
+          <w:sz w:val="24"/>
+          <w:szCs w:val="24"/>
+        </w:rPr>
+        <w:t>.</w:t>
+      </w:r>
+    </w:p>
+    <w:p>
+      <w:pPr>
+        <w:pStyle w:val="Prrafodelista"/>
+        <w:ind w:left="1068"/>
+        <w:jc w:val="both"/>
+        <w:rPr>
+          <w:rFonts w:ascii="Georgia" w:hAnsi="Georgia"/>
+          <w:sz w:val="24"/>
+          <w:szCs w:val="24"/>
+        </w:rPr>
+      </w:pPr>
+    </w:p>
+    <w:p>
+      <w:pPr>
+        <w:pStyle w:val="Prrafodelista"/>
+        <w:numPr>
+          <w:ilvl w:val="0"/>
+          <w:numId w:val="10"/>
+        </w:numPr>
+        <w:jc w:val="both"/>
+        <w:rPr>
+          <w:rFonts w:ascii="Georgia" w:hAnsi="Georgia"/>
+          <w:sz w:val="24"/>
+          <w:szCs w:val="24"/>
+        </w:rPr>
+      </w:pPr>
+      <w:r>
+        <w:rPr>
+          <w:rFonts w:ascii="Georgia" w:hAnsi="Georgia"/>
+          <w:sz w:val="24"/>
+          <w:szCs w:val="24"/>
+        </w:rPr>
+        <w:t>Ahora creando un archivo .</w:t>
+      </w:r>
+      <w:proofErr w:type="spellStart"/>
+      <w:r>
+        <w:rPr>
+          <w:rFonts w:ascii="Georgia" w:hAnsi="Georgia"/>
+          <w:sz w:val="24"/>
+          <w:szCs w:val="24"/>
+        </w:rPr>
+        <w:t>cpp</w:t>
+      </w:r>
+      <w:proofErr w:type="spellEnd"/>
+      <w:r>
+        <w:rPr>
+          <w:rFonts w:ascii="Georgia" w:hAnsi="Georgia"/>
+          <w:sz w:val="24"/>
+          <w:szCs w:val="24"/>
+        </w:rPr>
+        <w:t xml:space="preserve"> para probar y verificar el uso de esta librería,</w:t>
+      </w:r>
+      <w:r>
+        <w:rPr>
+          <w:rFonts w:ascii="Georgia" w:hAnsi="Georgia"/>
+          <w:sz w:val="24"/>
+          <w:szCs w:val="24"/>
+        </w:rPr>
+        <w:t xml:space="preserve"> </w:t>
+      </w:r>
+      <w:r>
+        <w:rPr>
+          <w:rFonts w:ascii="Georgia" w:hAnsi="Georgia"/>
+          <w:sz w:val="24"/>
+          <w:szCs w:val="24"/>
+        </w:rPr>
+        <w:t xml:space="preserve">“Pregunta_4_respuesta.cpp” la cual tiene </w:t>
+      </w:r>
+      <w:r>
+        <w:rPr>
+          <w:rFonts w:ascii="Georgia" w:hAnsi="Georgia"/>
+          <w:sz w:val="24"/>
+          <w:szCs w:val="24"/>
+        </w:rPr>
+        <w:t>&lt;&lt;#include “vector3D.h”&gt;&gt;</w:t>
+      </w:r>
+      <w:r>
+        <w:rPr>
+          <w:rFonts w:ascii="Georgia" w:hAnsi="Georgia"/>
+          <w:sz w:val="24"/>
+          <w:szCs w:val="24"/>
+        </w:rPr>
+        <w:t xml:space="preserve"> como librería</w:t>
+      </w:r>
+      <w:r>
+        <w:rPr>
+          <w:rFonts w:ascii="Georgia" w:hAnsi="Georgia"/>
+          <w:sz w:val="24"/>
+          <w:szCs w:val="24"/>
+        </w:rPr>
+        <w:t>. Este archivo debe compilarse como todo .</w:t>
+      </w:r>
+      <w:proofErr w:type="spellStart"/>
+      <w:r>
+        <w:rPr>
+          <w:rFonts w:ascii="Georgia" w:hAnsi="Georgia"/>
+          <w:sz w:val="24"/>
+          <w:szCs w:val="24"/>
+        </w:rPr>
+        <w:t>cpp</w:t>
+      </w:r>
+      <w:proofErr w:type="spellEnd"/>
+      <w:r>
+        <w:rPr>
+          <w:rFonts w:ascii="Georgia" w:hAnsi="Georgia"/>
+          <w:sz w:val="24"/>
+          <w:szCs w:val="24"/>
+        </w:rPr>
+        <w:t xml:space="preserve"> </w:t>
+      </w:r>
+      <w:r>
+        <w:rPr>
+          <w:rFonts w:ascii="Georgia" w:hAnsi="Georgia"/>
+          <w:sz w:val="24"/>
+          <w:szCs w:val="24"/>
+        </w:rPr>
+        <w:t>&lt;&lt;g++ -c Pregunta_4_respuesta.cpp&gt;&gt;</w:t>
+      </w:r>
+      <w:r>
+        <w:rPr>
+          <w:rFonts w:ascii="Georgia" w:hAnsi="Georgia"/>
+          <w:sz w:val="24"/>
+          <w:szCs w:val="24"/>
+        </w:rPr>
+        <w:t xml:space="preserve"> generando </w:t>
+      </w:r>
+      <w:proofErr w:type="gramStart"/>
+      <w:r>
+        <w:rPr>
+          <w:rFonts w:ascii="Georgia" w:hAnsi="Georgia"/>
+          <w:sz w:val="24"/>
+          <w:szCs w:val="24"/>
+        </w:rPr>
+        <w:t>un .</w:t>
+      </w:r>
+      <w:proofErr w:type="gramEnd"/>
+      <w:r>
+        <w:rPr>
+          <w:rFonts w:ascii="Georgia" w:hAnsi="Georgia"/>
+          <w:sz w:val="24"/>
+          <w:szCs w:val="24"/>
+        </w:rPr>
+        <w:t>o.</w:t>
+      </w:r>
+    </w:p>
+    <w:p>
+      <w:pPr>
+        <w:pStyle w:val="Prrafodelista"/>
+        <w:ind w:left="1068"/>
+        <w:jc w:val="both"/>
+        <w:rPr>
+          <w:rFonts w:ascii="Georgia" w:hAnsi="Georgia"/>
+          <w:sz w:val="24"/>
+          <w:szCs w:val="24"/>
+        </w:rPr>
+      </w:pPr>
+      <w:hyperlink r:id="rId50" w:history="1">
+        <w:r>
+          <w:rPr>
+            <w:rStyle w:val="Hipervnculo"/>
+            <w:rFonts w:ascii="Georgia" w:hAnsi="Georgia"/>
+            <w:sz w:val="24"/>
+            <w:szCs w:val="24"/>
+          </w:rPr>
+          <w:t>https://github.com/JMLTUnderCode/Programming/blob/main/USB_Lenguage_Programation/Parcial_1/Source_Pregunta4/Pregunta_4_respuesta.cpp</w:t>
+        </w:r>
+      </w:hyperlink>
+    </w:p>
+    <w:p>
+      <w:pPr>
+        <w:pStyle w:val="Prrafodelista"/>
+        <w:ind w:left="1068"/>
+        <w:jc w:val="both"/>
+        <w:rPr>
+          <w:rFonts w:ascii="Georgia" w:hAnsi="Georgia"/>
+          <w:sz w:val="24"/>
+          <w:szCs w:val="24"/>
+        </w:rPr>
+      </w:pPr>
+    </w:p>
+    <w:p>
+      <w:pPr>
+        <w:pStyle w:val="Prrafodelista"/>
+        <w:numPr>
+          <w:ilvl w:val="0"/>
+          <w:numId w:val="10"/>
+        </w:numPr>
+        <w:jc w:val="both"/>
+        <w:rPr>
+          <w:rFonts w:ascii="Georgia" w:hAnsi="Georgia"/>
+          <w:sz w:val="24"/>
+          <w:szCs w:val="24"/>
+        </w:rPr>
+      </w:pPr>
+      <w:r>
+        <w:rPr>
+          <w:noProof/>
+        </w:rPr>
+        <w:drawing>
+          <wp:anchor distT="0" distB="0" distL="114300" distR="114300" simplePos="0" relativeHeight="251676672" behindDoc="0" locked="0" layoutInCell="1" allowOverlap="1" wp14:anchorId="69A33482" wp14:editId="4F6B2188">
+            <wp:simplePos x="0" y="0"/>
+            <wp:positionH relativeFrom="margin">
+              <wp:align>right</wp:align>
+            </wp:positionH>
+            <wp:positionV relativeFrom="paragraph">
+              <wp:posOffset>753745</wp:posOffset>
+            </wp:positionV>
+            <wp:extent cx="3583462" cy="1363345"/>
+            <wp:effectExtent l="0" t="0" r="0" b="8255"/>
+            <wp:wrapSquare wrapText="bothSides"/>
+            <wp:docPr id="2" name="Imagen 2"/>
+            <wp:cNvGraphicFramePr>
+              <a:graphicFrameLocks xmlns:a="http://schemas.openxmlformats.org/drawingml/2006/main" noChangeAspect="1"/>
+            </wp:cNvGraphicFramePr>
+            <a:graphic xmlns:a="http://schemas.openxmlformats.org/drawingml/2006/main">
+              <a:graphicData uri="http://schemas.openxmlformats.org/drawingml/2006/picture">
+                <pic:pic xmlns:pic="http://schemas.openxmlformats.org/drawingml/2006/picture">
+                  <pic:nvPicPr>
+                    <pic:cNvPr id="0" name="Picture 1"/>
+                    <pic:cNvPicPr>
+                      <a:picLocks noChangeAspect="1" noChangeArrowheads="1"/>
+                    </pic:cNvPicPr>
+                  </pic:nvPicPr>
+                  <pic:blipFill rotWithShape="1">
+                    <a:blip r:embed="rId51">
+                      <a:extLst>
+                        <a:ext uri="{28A0092B-C50C-407E-A947-70E740481C1C}">
+                          <a14:useLocalDpi xmlns:a14="http://schemas.microsoft.com/office/drawing/2010/main" val="0"/>
+                        </a:ext>
+                      </a:extLst>
+                    </a:blip>
+                    <a:srcRect l="11289" t="30086" r="11524" b="17815"/>
+                    <a:stretch/>
+                  </pic:blipFill>
+                  <pic:spPr bwMode="auto">
+                    <a:xfrm>
+                      <a:off x="0" y="0"/>
+                      <a:ext cx="3583462" cy="1363345"/>
+                    </a:xfrm>
+                    <a:prstGeom prst="rect">
+                      <a:avLst/>
+                    </a:prstGeom>
+                    <a:noFill/>
+                    <a:ln>
+                      <a:noFill/>
+                    </a:ln>
+                    <a:extLst>
+                      <a:ext uri="{53640926-AAD7-44D8-BBD7-CCE9431645EC}">
+                        <a14:shadowObscured xmlns:a14="http://schemas.microsoft.com/office/drawing/2010/main"/>
+                      </a:ext>
+                    </a:extLst>
+                  </pic:spPr>
+                </pic:pic>
+              </a:graphicData>
+            </a:graphic>
+            <wp14:sizeRelH relativeFrom="margin">
+              <wp14:pctWidth>0</wp14:pctWidth>
+            </wp14:sizeRelH>
+            <wp14:sizeRelV relativeFrom="margin">
+              <wp14:pctHeight>0</wp14:pctHeight>
+            </wp14:sizeRelV>
+          </wp:anchor>
+        </w:drawing>
+      </w:r>
+      <w:r>
+        <w:rPr>
+          <w:rFonts w:ascii="Georgia" w:hAnsi="Georgia"/>
+          <w:sz w:val="24"/>
+          <w:szCs w:val="24"/>
+        </w:rPr>
+        <w:t>Finalmente en consola debemos crear el ejecutable con el siguiente comando, &lt;&lt;g++ -o exe vector3D.o Pregunta_4_</w:t>
+      </w:r>
+      <w:proofErr w:type="gramStart"/>
+      <w:r>
+        <w:rPr>
+          <w:rFonts w:ascii="Georgia" w:hAnsi="Georgia"/>
+          <w:sz w:val="24"/>
+          <w:szCs w:val="24"/>
+        </w:rPr>
+        <w:t>respuesta.o</w:t>
+      </w:r>
+      <w:proofErr w:type="gramEnd"/>
+      <w:r>
+        <w:rPr>
+          <w:rFonts w:ascii="Georgia" w:hAnsi="Georgia"/>
+          <w:sz w:val="24"/>
+          <w:szCs w:val="24"/>
+        </w:rPr>
+        <w:t>&gt;&gt; generando así un ejecutable de nombre “exe” que podemos correr usando el comando &lt;&lt;./exe&gt;&gt;.</w:t>
+      </w:r>
+    </w:p>
+    <w:p>
+      <w:pPr>
+        <w:ind w:left="708"/>
+        <w:jc w:val="both"/>
+        <w:rPr>
+          <w:rFonts w:ascii="Georgia" w:hAnsi="Georgia"/>
+          <w:sz w:val="24"/>
+          <w:szCs w:val="24"/>
+        </w:rPr>
+      </w:pPr>
     </w:p>
     <w:p>
       <w:pPr>
@@ -7184,6 +7801,7 @@
             </w14:srgbClr>
           </w14:shadow>
         </w:rPr>
+        <w:lastRenderedPageBreak/>
         <w:t>5</w:t>
       </w:r>
       <w:r>
@@ -7219,6 +7837,7 @@
           <w:rFonts w:ascii="Georgia" w:hAnsi="Georgia"/>
           <w:sz w:val="24"/>
           <w:szCs w:val="24"/>
+          <w:u w:val="single"/>
         </w:rPr>
       </w:pPr>
     </w:p>
@@ -7416,16 +8035,16 @@
     </w:lvl>
   </w:abstractNum>
   <w:abstractNum w:abstractNumId="1" w15:restartNumberingAfterBreak="0">
-    <w:nsid w:val="2E040F2D"/>
+    <w:nsid w:val="106D655B"/>
     <w:multiLevelType w:val="hybridMultilevel"/>
-    <w:tmpl w:val="9C969A9A"/>
-    <w:lvl w:ilvl="0" w:tplc="CCF21E58">
+    <w:tmpl w:val="AEDEFFBC"/>
+    <w:lvl w:ilvl="0" w:tplc="ACF60E6C">
       <w:start w:val="1"/>
-      <w:numFmt w:val="lowerRoman"/>
+      <w:numFmt w:val="decimal"/>
       <w:lvlText w:val="%1."/>
       <w:lvlJc w:val="left"/>
       <w:pPr>
-        <w:ind w:left="1428" w:hanging="720"/>
+        <w:ind w:left="1068" w:hanging="360"/>
       </w:pPr>
       <w:rPr>
         <w:rFonts w:hint="default"/>
@@ -7505,16 +8124,16 @@
     </w:lvl>
   </w:abstractNum>
   <w:abstractNum w:abstractNumId="2" w15:restartNumberingAfterBreak="0">
-    <w:nsid w:val="3AD714CA"/>
+    <w:nsid w:val="2E040F2D"/>
     <w:multiLevelType w:val="hybridMultilevel"/>
-    <w:tmpl w:val="5F74769E"/>
-    <w:lvl w:ilvl="0" w:tplc="0C0A000F">
+    <w:tmpl w:val="9C969A9A"/>
+    <w:lvl w:ilvl="0" w:tplc="CCF21E58">
       <w:start w:val="1"/>
-      <w:numFmt w:val="decimal"/>
+      <w:numFmt w:val="lowerRoman"/>
       <w:lvlText w:val="%1."/>
       <w:lvlJc w:val="left"/>
       <w:pPr>
-        <w:ind w:left="1776" w:hanging="360"/>
+        <w:ind w:left="1428" w:hanging="720"/>
       </w:pPr>
       <w:rPr>
         <w:rFonts w:hint="default"/>
@@ -7526,7 +8145,7 @@
       <w:lvlText w:val="%2."/>
       <w:lvlJc w:val="left"/>
       <w:pPr>
-        <w:ind w:left="2496" w:hanging="360"/>
+        <w:ind w:left="1788" w:hanging="360"/>
       </w:pPr>
     </w:lvl>
     <w:lvl w:ilvl="2" w:tplc="0C0A001B" w:tentative="1">
@@ -7535,7 +8154,7 @@
       <w:lvlText w:val="%3."/>
       <w:lvlJc w:val="right"/>
       <w:pPr>
-        <w:ind w:left="3216" w:hanging="180"/>
+        <w:ind w:left="2508" w:hanging="180"/>
       </w:pPr>
     </w:lvl>
     <w:lvl w:ilvl="3" w:tplc="0C0A000F" w:tentative="1">
@@ -7544,7 +8163,7 @@
       <w:lvlText w:val="%4."/>
       <w:lvlJc w:val="left"/>
       <w:pPr>
-        <w:ind w:left="3936" w:hanging="360"/>
+        <w:ind w:left="3228" w:hanging="360"/>
       </w:pPr>
     </w:lvl>
     <w:lvl w:ilvl="4" w:tplc="0C0A0019" w:tentative="1">
@@ -7553,7 +8172,7 @@
       <w:lvlText w:val="%5."/>
       <w:lvlJc w:val="left"/>
       <w:pPr>
-        <w:ind w:left="4656" w:hanging="360"/>
+        <w:ind w:left="3948" w:hanging="360"/>
       </w:pPr>
     </w:lvl>
     <w:lvl w:ilvl="5" w:tplc="0C0A001B" w:tentative="1">
@@ -7562,7 +8181,7 @@
       <w:lvlText w:val="%6."/>
       <w:lvlJc w:val="right"/>
       <w:pPr>
-        <w:ind w:left="5376" w:hanging="180"/>
+        <w:ind w:left="4668" w:hanging="180"/>
       </w:pPr>
     </w:lvl>
     <w:lvl w:ilvl="6" w:tplc="0C0A000F" w:tentative="1">
@@ -7571,7 +8190,7 @@
       <w:lvlText w:val="%7."/>
       <w:lvlJc w:val="left"/>
       <w:pPr>
-        <w:ind w:left="6096" w:hanging="360"/>
+        <w:ind w:left="5388" w:hanging="360"/>
       </w:pPr>
     </w:lvl>
     <w:lvl w:ilvl="7" w:tplc="0C0A0019" w:tentative="1">
@@ -7580,7 +8199,7 @@
       <w:lvlText w:val="%8."/>
       <w:lvlJc w:val="left"/>
       <w:pPr>
-        <w:ind w:left="6816" w:hanging="360"/>
+        <w:ind w:left="6108" w:hanging="360"/>
       </w:pPr>
     </w:lvl>
     <w:lvl w:ilvl="8" w:tplc="0C0A001B" w:tentative="1">
@@ -7589,21 +8208,21 @@
       <w:lvlText w:val="%9."/>
       <w:lvlJc w:val="right"/>
       <w:pPr>
-        <w:ind w:left="7536" w:hanging="180"/>
+        <w:ind w:left="6828" w:hanging="180"/>
       </w:pPr>
     </w:lvl>
   </w:abstractNum>
   <w:abstractNum w:abstractNumId="3" w15:restartNumberingAfterBreak="0">
-    <w:nsid w:val="3F5B4159"/>
+    <w:nsid w:val="3AD714CA"/>
     <w:multiLevelType w:val="hybridMultilevel"/>
-    <w:tmpl w:val="CEDEC81C"/>
-    <w:lvl w:ilvl="0" w:tplc="2E4A3B50">
+    <w:tmpl w:val="5F74769E"/>
+    <w:lvl w:ilvl="0" w:tplc="0C0A000F">
       <w:start w:val="1"/>
-      <w:numFmt w:val="lowerLetter"/>
-      <w:lvlText w:val="(%1)"/>
+      <w:numFmt w:val="decimal"/>
+      <w:lvlText w:val="%1."/>
       <w:lvlJc w:val="left"/>
       <w:pPr>
-        <w:ind w:left="720" w:hanging="360"/>
+        <w:ind w:left="1776" w:hanging="360"/>
       </w:pPr>
       <w:rPr>
         <w:rFonts w:hint="default"/>
@@ -7615,7 +8234,7 @@
       <w:lvlText w:val="%2."/>
       <w:lvlJc w:val="left"/>
       <w:pPr>
-        <w:ind w:left="1440" w:hanging="360"/>
+        <w:ind w:left="2496" w:hanging="360"/>
       </w:pPr>
     </w:lvl>
     <w:lvl w:ilvl="2" w:tplc="0C0A001B" w:tentative="1">
@@ -7624,7 +8243,7 @@
       <w:lvlText w:val="%3."/>
       <w:lvlJc w:val="right"/>
       <w:pPr>
-        <w:ind w:left="2160" w:hanging="180"/>
+        <w:ind w:left="3216" w:hanging="180"/>
       </w:pPr>
     </w:lvl>
     <w:lvl w:ilvl="3" w:tplc="0C0A000F" w:tentative="1">
@@ -7633,7 +8252,7 @@
       <w:lvlText w:val="%4."/>
       <w:lvlJc w:val="left"/>
       <w:pPr>
-        <w:ind w:left="2880" w:hanging="360"/>
+        <w:ind w:left="3936" w:hanging="360"/>
       </w:pPr>
     </w:lvl>
     <w:lvl w:ilvl="4" w:tplc="0C0A0019" w:tentative="1">
@@ -7642,7 +8261,7 @@
       <w:lvlText w:val="%5."/>
       <w:lvlJc w:val="left"/>
       <w:pPr>
-        <w:ind w:left="3600" w:hanging="360"/>
+        <w:ind w:left="4656" w:hanging="360"/>
       </w:pPr>
     </w:lvl>
     <w:lvl w:ilvl="5" w:tplc="0C0A001B" w:tentative="1">
@@ -7651,7 +8270,7 @@
       <w:lvlText w:val="%6."/>
       <w:lvlJc w:val="right"/>
       <w:pPr>
-        <w:ind w:left="4320" w:hanging="180"/>
+        <w:ind w:left="5376" w:hanging="180"/>
       </w:pPr>
     </w:lvl>
     <w:lvl w:ilvl="6" w:tplc="0C0A000F" w:tentative="1">
@@ -7660,7 +8279,7 @@
       <w:lvlText w:val="%7."/>
       <w:lvlJc w:val="left"/>
       <w:pPr>
-        <w:ind w:left="5040" w:hanging="360"/>
+        <w:ind w:left="6096" w:hanging="360"/>
       </w:pPr>
     </w:lvl>
     <w:lvl w:ilvl="7" w:tplc="0C0A0019" w:tentative="1">
@@ -7669,7 +8288,7 @@
       <w:lvlText w:val="%8."/>
       <w:lvlJc w:val="left"/>
       <w:pPr>
-        <w:ind w:left="5760" w:hanging="360"/>
+        <w:ind w:left="6816" w:hanging="360"/>
       </w:pPr>
     </w:lvl>
     <w:lvl w:ilvl="8" w:tplc="0C0A001B" w:tentative="1">
@@ -7678,15 +8297,15 @@
       <w:lvlText w:val="%9."/>
       <w:lvlJc w:val="right"/>
       <w:pPr>
-        <w:ind w:left="6480" w:hanging="180"/>
+        <w:ind w:left="7536" w:hanging="180"/>
       </w:pPr>
     </w:lvl>
   </w:abstractNum>
   <w:abstractNum w:abstractNumId="4" w15:restartNumberingAfterBreak="0">
-    <w:nsid w:val="4CB20718"/>
+    <w:nsid w:val="3F5B4159"/>
     <w:multiLevelType w:val="hybridMultilevel"/>
-    <w:tmpl w:val="4352108C"/>
-    <w:lvl w:ilvl="0" w:tplc="5C5EEF12">
+    <w:tmpl w:val="CEDEC81C"/>
+    <w:lvl w:ilvl="0" w:tplc="2E4A3B50">
       <w:start w:val="1"/>
       <w:numFmt w:val="lowerLetter"/>
       <w:lvlText w:val="(%1)"/>
@@ -7772,6 +8391,95 @@
     </w:lvl>
   </w:abstractNum>
   <w:abstractNum w:abstractNumId="5" w15:restartNumberingAfterBreak="0">
+    <w:nsid w:val="4CB20718"/>
+    <w:multiLevelType w:val="hybridMultilevel"/>
+    <w:tmpl w:val="4352108C"/>
+    <w:lvl w:ilvl="0" w:tplc="5C5EEF12">
+      <w:start w:val="1"/>
+      <w:numFmt w:val="lowerLetter"/>
+      <w:lvlText w:val="(%1)"/>
+      <w:lvlJc w:val="left"/>
+      <w:pPr>
+        <w:ind w:left="720" w:hanging="360"/>
+      </w:pPr>
+      <w:rPr>
+        <w:rFonts w:hint="default"/>
+      </w:rPr>
+    </w:lvl>
+    <w:lvl w:ilvl="1" w:tplc="0C0A0019" w:tentative="1">
+      <w:start w:val="1"/>
+      <w:numFmt w:val="lowerLetter"/>
+      <w:lvlText w:val="%2."/>
+      <w:lvlJc w:val="left"/>
+      <w:pPr>
+        <w:ind w:left="1440" w:hanging="360"/>
+      </w:pPr>
+    </w:lvl>
+    <w:lvl w:ilvl="2" w:tplc="0C0A001B" w:tentative="1">
+      <w:start w:val="1"/>
+      <w:numFmt w:val="lowerRoman"/>
+      <w:lvlText w:val="%3."/>
+      <w:lvlJc w:val="right"/>
+      <w:pPr>
+        <w:ind w:left="2160" w:hanging="180"/>
+      </w:pPr>
+    </w:lvl>
+    <w:lvl w:ilvl="3" w:tplc="0C0A000F" w:tentative="1">
+      <w:start w:val="1"/>
+      <w:numFmt w:val="decimal"/>
+      <w:lvlText w:val="%4."/>
+      <w:lvlJc w:val="left"/>
+      <w:pPr>
+        <w:ind w:left="2880" w:hanging="360"/>
+      </w:pPr>
+    </w:lvl>
+    <w:lvl w:ilvl="4" w:tplc="0C0A0019" w:tentative="1">
+      <w:start w:val="1"/>
+      <w:numFmt w:val="lowerLetter"/>
+      <w:lvlText w:val="%5."/>
+      <w:lvlJc w:val="left"/>
+      <w:pPr>
+        <w:ind w:left="3600" w:hanging="360"/>
+      </w:pPr>
+    </w:lvl>
+    <w:lvl w:ilvl="5" w:tplc="0C0A001B" w:tentative="1">
+      <w:start w:val="1"/>
+      <w:numFmt w:val="lowerRoman"/>
+      <w:lvlText w:val="%6."/>
+      <w:lvlJc w:val="right"/>
+      <w:pPr>
+        <w:ind w:left="4320" w:hanging="180"/>
+      </w:pPr>
+    </w:lvl>
+    <w:lvl w:ilvl="6" w:tplc="0C0A000F" w:tentative="1">
+      <w:start w:val="1"/>
+      <w:numFmt w:val="decimal"/>
+      <w:lvlText w:val="%7."/>
+      <w:lvlJc w:val="left"/>
+      <w:pPr>
+        <w:ind w:left="5040" w:hanging="360"/>
+      </w:pPr>
+    </w:lvl>
+    <w:lvl w:ilvl="7" w:tplc="0C0A0019" w:tentative="1">
+      <w:start w:val="1"/>
+      <w:numFmt w:val="lowerLetter"/>
+      <w:lvlText w:val="%8."/>
+      <w:lvlJc w:val="left"/>
+      <w:pPr>
+        <w:ind w:left="5760" w:hanging="360"/>
+      </w:pPr>
+    </w:lvl>
+    <w:lvl w:ilvl="8" w:tplc="0C0A001B" w:tentative="1">
+      <w:start w:val="1"/>
+      <w:numFmt w:val="lowerRoman"/>
+      <w:lvlText w:val="%9."/>
+      <w:lvlJc w:val="right"/>
+      <w:pPr>
+        <w:ind w:left="6480" w:hanging="180"/>
+      </w:pPr>
+    </w:lvl>
+  </w:abstractNum>
+  <w:abstractNum w:abstractNumId="6" w15:restartNumberingAfterBreak="0">
     <w:nsid w:val="65EE217D"/>
     <w:multiLevelType w:val="hybridMultilevel"/>
     <w:tmpl w:val="5D76D286"/>
@@ -7883,7 +8591,7 @@
       </w:rPr>
     </w:lvl>
   </w:abstractNum>
-  <w:abstractNum w:abstractNumId="6" w15:restartNumberingAfterBreak="0">
+  <w:abstractNum w:abstractNumId="7" w15:restartNumberingAfterBreak="0">
     <w:nsid w:val="66C31E3F"/>
     <w:multiLevelType w:val="hybridMultilevel"/>
     <w:tmpl w:val="25187A18"/>
@@ -7972,7 +8680,7 @@
       </w:pPr>
     </w:lvl>
   </w:abstractNum>
-  <w:abstractNum w:abstractNumId="7" w15:restartNumberingAfterBreak="0">
+  <w:abstractNum w:abstractNumId="8" w15:restartNumberingAfterBreak="0">
     <w:nsid w:val="6E4B7581"/>
     <w:multiLevelType w:val="hybridMultilevel"/>
     <w:tmpl w:val="53E02DB6"/>
@@ -8061,7 +8769,7 @@
       </w:pPr>
     </w:lvl>
   </w:abstractNum>
-  <w:abstractNum w:abstractNumId="8" w15:restartNumberingAfterBreak="0">
+  <w:abstractNum w:abstractNumId="9" w15:restartNumberingAfterBreak="0">
     <w:nsid w:val="76586F1A"/>
     <w:multiLevelType w:val="hybridMultilevel"/>
     <w:tmpl w:val="9EF6E772"/>
@@ -8174,31 +8882,34 @@
     </w:lvl>
   </w:abstractNum>
   <w:num w:numId="1">
+    <w:abstractNumId w:val="6"/>
+  </w:num>
+  <w:num w:numId="2">
+    <w:abstractNumId w:val="9"/>
+  </w:num>
+  <w:num w:numId="3">
+    <w:abstractNumId w:val="4"/>
+  </w:num>
+  <w:num w:numId="4">
     <w:abstractNumId w:val="5"/>
   </w:num>
-  <w:num w:numId="2">
+  <w:num w:numId="5">
+    <w:abstractNumId w:val="2"/>
+  </w:num>
+  <w:num w:numId="6">
     <w:abstractNumId w:val="8"/>
   </w:num>
-  <w:num w:numId="3">
-    <w:abstractNumId w:val="3"/>
-  </w:num>
-  <w:num w:numId="4">
-    <w:abstractNumId w:val="4"/>
-  </w:num>
-  <w:num w:numId="5">
-    <w:abstractNumId w:val="1"/>
-  </w:num>
-  <w:num w:numId="6">
+  <w:num w:numId="7">
     <w:abstractNumId w:val="7"/>
   </w:num>
-  <w:num w:numId="7">
-    <w:abstractNumId w:val="6"/>
-  </w:num>
   <w:num w:numId="8">
-    <w:abstractNumId w:val="2"/>
+    <w:abstractNumId w:val="3"/>
   </w:num>
   <w:num w:numId="9">
     <w:abstractNumId w:val="0"/>
+  </w:num>
+  <w:num w:numId="10">
+    <w:abstractNumId w:val="1"/>
   </w:num>
 </w:numbering>
 </file>

</xml_diff>

<commit_message>
Actualizacion de pregunta 3, mini modificacion de pregunta 4
</commit_message>
<xml_diff>
--- a/USB_Lenguage_Programation/Parcial_1/Resolucion_Parcial1_JuniorLara.docx
+++ b/USB_Lenguage_Programation/Parcial_1/Resolucion_Parcial1_JuniorLara.docx
@@ -7039,21 +7039,108 @@
     </w:p>
     <w:p>
       <w:pPr>
-        <w:jc w:val="both"/>
-        <w:rPr>
-          <w:rFonts w:ascii="Georgia" w:hAnsi="Georgia"/>
-          <w:sz w:val="24"/>
-          <w:szCs w:val="24"/>
-        </w:rPr>
-      </w:pPr>
-    </w:p>
-    <w:p>
-      <w:pPr>
-        <w:jc w:val="both"/>
-        <w:rPr>
-          <w:rFonts w:ascii="Georgia" w:hAnsi="Georgia"/>
-          <w:sz w:val="24"/>
-          <w:szCs w:val="24"/>
+        <w:ind w:left="708"/>
+        <w:jc w:val="both"/>
+        <w:rPr>
+          <w:rFonts w:ascii="Georgia" w:hAnsi="Georgia"/>
+          <w:sz w:val="24"/>
+          <w:szCs w:val="24"/>
+        </w:rPr>
+      </w:pPr>
+      <w:r>
+        <w:rPr>
+          <w:rFonts w:ascii="Georgia" w:hAnsi="Georgia"/>
+          <w:sz w:val="24"/>
+          <w:szCs w:val="24"/>
+        </w:rPr>
+        <w:t xml:space="preserve">Se escoge C++ como lenguaje. La implementación de la simulación para un </w:t>
+      </w:r>
+      <w:proofErr w:type="spellStart"/>
+      <w:r>
+        <w:rPr>
+          <w:rFonts w:ascii="Georgia" w:hAnsi="Georgia"/>
+          <w:sz w:val="24"/>
+          <w:szCs w:val="24"/>
+        </w:rPr>
+        <w:t>Buddy</w:t>
+      </w:r>
+      <w:proofErr w:type="spellEnd"/>
+      <w:r>
+        <w:rPr>
+          <w:rFonts w:ascii="Georgia" w:hAnsi="Georgia"/>
+          <w:sz w:val="24"/>
+          <w:szCs w:val="24"/>
+        </w:rPr>
+        <w:t xml:space="preserve"> </w:t>
+      </w:r>
+      <w:proofErr w:type="spellStart"/>
+      <w:r>
+        <w:rPr>
+          <w:rFonts w:ascii="Georgia" w:hAnsi="Georgia"/>
+          <w:sz w:val="24"/>
+          <w:szCs w:val="24"/>
+        </w:rPr>
+        <w:t>System</w:t>
+      </w:r>
+      <w:proofErr w:type="spellEnd"/>
+      <w:r>
+        <w:rPr>
+          <w:rFonts w:ascii="Georgia" w:hAnsi="Georgia"/>
+          <w:sz w:val="24"/>
+          <w:szCs w:val="24"/>
+        </w:rPr>
+        <w:t xml:space="preserve"> esta adjunto a URL de </w:t>
+      </w:r>
+      <w:proofErr w:type="spellStart"/>
+      <w:r>
+        <w:rPr>
+          <w:rFonts w:ascii="Georgia" w:hAnsi="Georgia"/>
+          <w:sz w:val="24"/>
+          <w:szCs w:val="24"/>
+        </w:rPr>
+        <w:t>Github</w:t>
+      </w:r>
+      <w:proofErr w:type="spellEnd"/>
+      <w:r>
+        <w:rPr>
+          <w:rFonts w:ascii="Georgia" w:hAnsi="Georgia"/>
+          <w:sz w:val="24"/>
+          <w:szCs w:val="24"/>
+        </w:rPr>
+        <w:t xml:space="preserve"> </w:t>
+      </w:r>
+    </w:p>
+    <w:p>
+      <w:pPr>
+        <w:ind w:left="708"/>
+        <w:jc w:val="both"/>
+        <w:rPr>
+          <w:rFonts w:ascii="Georgia" w:hAnsi="Georgia"/>
+          <w:sz w:val="24"/>
+          <w:szCs w:val="24"/>
+          <w:u w:val="single"/>
+        </w:rPr>
+      </w:pPr>
+    </w:p>
+    <w:p>
+      <w:pPr>
+        <w:ind w:left="708"/>
+        <w:jc w:val="both"/>
+        <w:rPr>
+          <w:rFonts w:ascii="Georgia" w:hAnsi="Georgia"/>
+          <w:sz w:val="24"/>
+          <w:szCs w:val="24"/>
+        </w:rPr>
+      </w:pPr>
+    </w:p>
+    <w:p>
+      <w:pPr>
+        <w:jc w:val="both"/>
+        <w:rPr>
+          <w:rFonts w:ascii="Georgia" w:hAnsi="Georgia"/>
+          <w:sz w:val="24"/>
+          <w:szCs w:val="24"/>
+          <w:u w:val="single"/>
         </w:rPr>
       </w:pPr>
     </w:p>
@@ -7501,23 +7588,7 @@
           <w:sz w:val="24"/>
           <w:szCs w:val="24"/>
         </w:rPr>
-        <w:t xml:space="preserve">“Pregunta_4_respuesta.cpp” la cual tiene </w:t>
-      </w:r>
-      <w:r>
-        <w:rPr>
-          <w:rFonts w:ascii="Georgia" w:hAnsi="Georgia"/>
-          <w:sz w:val="24"/>
-          <w:szCs w:val="24"/>
-        </w:rPr>
-        <w:t>&lt;&lt;#include “vector3D.h”&gt;&gt;</w:t>
-      </w:r>
-      <w:r>
-        <w:rPr>
-          <w:rFonts w:ascii="Georgia" w:hAnsi="Georgia"/>
-          <w:sz w:val="24"/>
-          <w:szCs w:val="24"/>
-        </w:rPr>
-        <w:t xml:space="preserve"> como librería</w:t>
+        <w:t>“Pregunta_4_respuesta.cpp” la cual tiene &lt;&lt;#include “vector3D.h”&gt;&gt; como librería</w:t>
       </w:r>
       <w:r>
         <w:rPr>
@@ -7543,23 +7614,7 @@
           <w:sz w:val="24"/>
           <w:szCs w:val="24"/>
         </w:rPr>
-        <w:t xml:space="preserve"> </w:t>
-      </w:r>
-      <w:r>
-        <w:rPr>
-          <w:rFonts w:ascii="Georgia" w:hAnsi="Georgia"/>
-          <w:sz w:val="24"/>
-          <w:szCs w:val="24"/>
-        </w:rPr>
-        <w:t>&lt;&lt;g++ -c Pregunta_4_respuesta.cpp&gt;&gt;</w:t>
-      </w:r>
-      <w:r>
-        <w:rPr>
-          <w:rFonts w:ascii="Georgia" w:hAnsi="Georgia"/>
-          <w:sz w:val="24"/>
-          <w:szCs w:val="24"/>
-        </w:rPr>
-        <w:t xml:space="preserve"> generando </w:t>
+        <w:t xml:space="preserve"> &lt;&lt;g++ -c Pregunta_4_respuesta.cpp&gt;&gt; generando </w:t>
       </w:r>
       <w:proofErr w:type="gramStart"/>
       <w:r>
@@ -7633,6 +7688,7 @@
         <w:rPr>
           <w:noProof/>
         </w:rPr>
+        <w:lastRenderedPageBreak/>
         <w:drawing>
           <wp:anchor distT="0" distB="0" distL="114300" distR="114300" simplePos="0" relativeHeight="251676672" behindDoc="0" locked="0" layoutInCell="1" allowOverlap="1" wp14:anchorId="69A33482" wp14:editId="4F6B2188">
             <wp:simplePos x="0" y="0"/>
@@ -7769,6 +7825,202 @@
     </w:p>
     <w:p>
       <w:pPr>
+        <w:ind w:left="720" w:firstLine="348"/>
+        <w:jc w:val="both"/>
+        <w:rPr>
+          <w:rFonts w:ascii="Georgia" w:hAnsi="Georgia"/>
+          <w:sz w:val="24"/>
+          <w:szCs w:val="24"/>
+        </w:rPr>
+      </w:pPr>
+      <w:r>
+        <w:rPr>
+          <w:noProof/>
+        </w:rPr>
+        <w:drawing>
+          <wp:anchor distT="0" distB="0" distL="114300" distR="114300" simplePos="0" relativeHeight="251677696" behindDoc="0" locked="0" layoutInCell="1" allowOverlap="1" wp14:anchorId="50D4DCF5" wp14:editId="59A690A1">
+            <wp:simplePos x="0" y="0"/>
+            <wp:positionH relativeFrom="margin">
+              <wp:align>left</wp:align>
+            </wp:positionH>
+            <wp:positionV relativeFrom="paragraph">
+              <wp:posOffset>372745</wp:posOffset>
+            </wp:positionV>
+            <wp:extent cx="6108065" cy="3619500"/>
+            <wp:effectExtent l="0" t="0" r="6985" b="0"/>
+            <wp:wrapSquare wrapText="bothSides"/>
+            <wp:docPr id="10" name="Imagen 10"/>
+            <wp:cNvGraphicFramePr>
+              <a:graphicFrameLocks xmlns:a="http://schemas.openxmlformats.org/drawingml/2006/main" noChangeAspect="1"/>
+            </wp:cNvGraphicFramePr>
+            <a:graphic xmlns:a="http://schemas.openxmlformats.org/drawingml/2006/main">
+              <a:graphicData uri="http://schemas.openxmlformats.org/drawingml/2006/picture">
+                <pic:pic xmlns:pic="http://schemas.openxmlformats.org/drawingml/2006/picture">
+                  <pic:nvPicPr>
+                    <pic:cNvPr id="0" name="Picture 3"/>
+                    <pic:cNvPicPr>
+                      <a:picLocks noChangeAspect="1" noChangeArrowheads="1"/>
+                    </pic:cNvPicPr>
+                  </pic:nvPicPr>
+                  <pic:blipFill rotWithShape="1">
+                    <a:blip r:embed="rId52">
+                      <a:extLst>
+                        <a:ext uri="{28A0092B-C50C-407E-A947-70E740481C1C}">
+                          <a14:useLocalDpi xmlns:a14="http://schemas.microsoft.com/office/drawing/2010/main" val="0"/>
+                        </a:ext>
+                      </a:extLst>
+                    </a:blip>
+                    <a:srcRect l="137" t="9777" r="785" b="2835"/>
+                    <a:stretch/>
+                  </pic:blipFill>
+                  <pic:spPr bwMode="auto">
+                    <a:xfrm>
+                      <a:off x="0" y="0"/>
+                      <a:ext cx="6113012" cy="3622213"/>
+                    </a:xfrm>
+                    <a:prstGeom prst="rect">
+                      <a:avLst/>
+                    </a:prstGeom>
+                    <a:noFill/>
+                    <a:ln>
+                      <a:noFill/>
+                    </a:ln>
+                    <a:extLst>
+                      <a:ext uri="{53640926-AAD7-44D8-BBD7-CCE9431645EC}">
+                        <a14:shadowObscured xmlns:a14="http://schemas.microsoft.com/office/drawing/2010/main"/>
+                      </a:ext>
+                    </a:extLst>
+                  </pic:spPr>
+                </pic:pic>
+              </a:graphicData>
+            </a:graphic>
+            <wp14:sizeRelH relativeFrom="margin">
+              <wp14:pctWidth>0</wp14:pctWidth>
+            </wp14:sizeRelH>
+            <wp14:sizeRelV relativeFrom="margin">
+              <wp14:pctHeight>0</wp14:pctHeight>
+            </wp14:sizeRelV>
+          </wp:anchor>
+        </w:drawing>
+      </w:r>
+      <w:r>
+        <w:rPr>
+          <w:rFonts w:ascii="Georgia" w:hAnsi="Georgia"/>
+          <w:sz w:val="24"/>
+          <w:szCs w:val="24"/>
+        </w:rPr>
+        <w:t>Para la cobertura del programa se tiene la siguiente imagen que ilustra los comandos ejecutados y la cobertura actual del programa.</w:t>
+      </w:r>
+    </w:p>
+    <w:p>
+      <w:pPr>
+        <w:ind w:left="720" w:firstLine="348"/>
+        <w:jc w:val="both"/>
+        <w:rPr>
+          <w:rFonts w:ascii="Georgia" w:hAnsi="Georgia"/>
+          <w:sz w:val="24"/>
+          <w:szCs w:val="24"/>
+        </w:rPr>
+      </w:pPr>
+      <w:r>
+        <w:rPr>
+          <w:rFonts w:ascii="Georgia" w:hAnsi="Georgia"/>
+          <w:sz w:val="24"/>
+          <w:szCs w:val="24"/>
+        </w:rPr>
+        <w:t xml:space="preserve">Observando así que tenemos una cobertura total </w:t>
+      </w:r>
+      <w:r>
+        <w:rPr>
+          <w:rFonts w:ascii="Georgia" w:hAnsi="Georgia"/>
+          <w:sz w:val="24"/>
+          <w:szCs w:val="24"/>
+        </w:rPr>
+        <w:t>del 100%.</w:t>
+      </w:r>
+      <w:r>
+        <w:rPr>
+          <w:rFonts w:ascii="Georgia" w:hAnsi="Georgia"/>
+          <w:sz w:val="24"/>
+          <w:szCs w:val="24"/>
+        </w:rPr>
+        <w:t xml:space="preserve"> Cabe destacar que se instaló “</w:t>
+      </w:r>
+      <w:proofErr w:type="spellStart"/>
+      <w:r>
+        <w:rPr>
+          <w:rFonts w:ascii="Georgia" w:hAnsi="Georgia"/>
+          <w:sz w:val="24"/>
+          <w:szCs w:val="24"/>
+        </w:rPr>
+        <w:t>gcovr</w:t>
+      </w:r>
+      <w:proofErr w:type="spellEnd"/>
+      <w:r>
+        <w:rPr>
+          <w:rFonts w:ascii="Georgia" w:hAnsi="Georgia"/>
+          <w:sz w:val="24"/>
+          <w:szCs w:val="24"/>
+        </w:rPr>
+        <w:t xml:space="preserve">” con “sudo </w:t>
+      </w:r>
+      <w:proofErr w:type="spellStart"/>
+      <w:r>
+        <w:rPr>
+          <w:rFonts w:ascii="Georgia" w:hAnsi="Georgia"/>
+          <w:sz w:val="24"/>
+          <w:szCs w:val="24"/>
+        </w:rPr>
+        <w:t>apt-get</w:t>
+      </w:r>
+      <w:proofErr w:type="spellEnd"/>
+      <w:r>
+        <w:rPr>
+          <w:rFonts w:ascii="Georgia" w:hAnsi="Georgia"/>
+          <w:sz w:val="24"/>
+          <w:szCs w:val="24"/>
+        </w:rPr>
+        <w:t xml:space="preserve"> </w:t>
+      </w:r>
+      <w:proofErr w:type="spellStart"/>
+      <w:r>
+        <w:rPr>
+          <w:rFonts w:ascii="Georgia" w:hAnsi="Georgia"/>
+          <w:sz w:val="24"/>
+          <w:szCs w:val="24"/>
+        </w:rPr>
+        <w:t>install</w:t>
+      </w:r>
+      <w:proofErr w:type="spellEnd"/>
+      <w:r>
+        <w:rPr>
+          <w:rFonts w:ascii="Georgia" w:hAnsi="Georgia"/>
+          <w:sz w:val="24"/>
+          <w:szCs w:val="24"/>
+        </w:rPr>
+        <w:t xml:space="preserve"> </w:t>
+      </w:r>
+      <w:proofErr w:type="spellStart"/>
+      <w:r>
+        <w:rPr>
+          <w:rFonts w:ascii="Georgia" w:hAnsi="Georgia"/>
+          <w:sz w:val="24"/>
+          <w:szCs w:val="24"/>
+        </w:rPr>
+        <w:t>gcovr</w:t>
+      </w:r>
+      <w:proofErr w:type="spellEnd"/>
+      <w:r>
+        <w:rPr>
+          <w:rFonts w:ascii="Georgia" w:hAnsi="Georgia"/>
+          <w:sz w:val="24"/>
+          <w:szCs w:val="24"/>
+        </w:rPr>
+        <w:t>” previamente.</w:t>
+      </w:r>
+    </w:p>
+    <w:p>
+      <w:pPr>
         <w:pStyle w:val="Prrafodelista"/>
         <w:numPr>
           <w:ilvl w:val="0"/>
@@ -7801,7 +8053,6 @@
             </w14:srgbClr>
           </w14:shadow>
         </w:rPr>
-        <w:lastRenderedPageBreak/>
         <w:t>5</w:t>
       </w:r>
       <w:r>

</xml_diff>